<commit_message>
Adicionando Função Excluir e Dados em DOCx
</commit_message>
<xml_diff>
--- a/rel1.docx
+++ b/rel1.docx
@@ -179,6 +179,14 @@
               </w:rPr>
               <w:t xml:space="preserve"> 10.738</w:t>
             </w:r>
+            <w:r>
+              <w:rPr>
+                <w:rFonts w:asciiTheme="minorHAnsi" w:hAnsiTheme="minorHAnsi" w:cstheme="minorHAnsi"/>
+                <w:sz w:val="20"/>
+                <w:szCs w:val="20"/>
+              </w:rPr>
+              <w:t>-7</w:t>
+            </w:r>
           </w:p>
         </w:tc>
       </w:tr>
@@ -279,23 +287,7 @@
                 <w:sz w:val="20"/>
                 <w:szCs w:val="20"/>
               </w:rPr>
-              <w:t xml:space="preserve"> </w:t>
-            </w:r>
-            <w:proofErr w:type="gramStart"/>
-            <w:r>
-              <w:rPr>
-                <w:sz w:val="20"/>
-                <w:szCs w:val="20"/>
-              </w:rPr>
-              <w:t xml:space="preserve">(  </w:t>
-            </w:r>
-            <w:proofErr w:type="gramEnd"/>
-            <w:r>
-              <w:rPr>
-                <w:sz w:val="20"/>
-                <w:szCs w:val="20"/>
-              </w:rPr>
-              <w:t xml:space="preserve"> ) Sim    ( </w:t>
+              <w:t xml:space="preserve"> (   ) Sim    ( </w:t>
             </w:r>
             <w:r>
               <w:rPr>
@@ -336,6 +328,14 @@
               </w:rPr>
               <w:t>Vigência das Atividades do Projeto:</w:t>
             </w:r>
+            <w:r>
+              <w:rPr>
+                <w:rFonts w:asciiTheme="minorHAnsi" w:hAnsiTheme="minorHAnsi" w:cstheme="minorHAnsi"/>
+                <w:sz w:val="20"/>
+                <w:szCs w:val="20"/>
+              </w:rPr>
+              <w:t xml:space="preserve"> 23/02/2021 a 23/02/2022</w:t>
+            </w:r>
           </w:p>
         </w:tc>
       </w:tr>
@@ -359,25 +359,7 @@
                 <w:sz w:val="20"/>
                 <w:szCs w:val="20"/>
               </w:rPr>
-              <w:t xml:space="preserve">Classificação do Projeto: </w:t>
-            </w:r>
-            <w:proofErr w:type="gramStart"/>
-            <w:r>
-              <w:rPr>
-                <w:rFonts w:asciiTheme="minorHAnsi" w:hAnsiTheme="minorHAnsi" w:cstheme="minorHAnsi"/>
-                <w:sz w:val="20"/>
-                <w:szCs w:val="20"/>
-              </w:rPr>
-              <w:t>(  )</w:t>
-            </w:r>
-            <w:proofErr w:type="gramEnd"/>
-            <w:r>
-              <w:rPr>
-                <w:rFonts w:asciiTheme="minorHAnsi" w:hAnsiTheme="minorHAnsi" w:cstheme="minorHAnsi"/>
-                <w:sz w:val="20"/>
-                <w:szCs w:val="20"/>
-              </w:rPr>
-              <w:t xml:space="preserve"> Ensino    ( </w:t>
+              <w:t xml:space="preserve">Classificação do Projeto: (  ) Ensino    ( </w:t>
             </w:r>
             <w:r>
               <w:rPr>
@@ -516,25 +498,7 @@
                 <w:sz w:val="20"/>
                 <w:szCs w:val="20"/>
               </w:rPr>
-              <w:t>{</w:t>
-            </w:r>
-            <w:proofErr w:type="spellStart"/>
-            <w:r>
-              <w:rPr>
-                <w:rFonts w:asciiTheme="minorHAnsi" w:hAnsiTheme="minorHAnsi" w:cstheme="minorHAnsi"/>
-                <w:sz w:val="20"/>
-                <w:szCs w:val="20"/>
-              </w:rPr>
-              <w:t>cpf</w:t>
-            </w:r>
-            <w:proofErr w:type="spellEnd"/>
-            <w:r>
-              <w:rPr>
-                <w:rFonts w:asciiTheme="minorHAnsi" w:hAnsiTheme="minorHAnsi" w:cstheme="minorHAnsi"/>
-                <w:sz w:val="20"/>
-                <w:szCs w:val="20"/>
-              </w:rPr>
-              <w:t>}</w:t>
+              <w:t>{cpf}</w:t>
             </w:r>
             <w:r>
               <w:rPr>
@@ -551,43 +515,15 @@
                 <w:sz w:val="20"/>
                 <w:szCs w:val="20"/>
               </w:rPr>
-              <w:t>{</w:t>
-            </w:r>
-            <w:proofErr w:type="spellStart"/>
-            <w:proofErr w:type="gramStart"/>
-            <w:r>
-              <w:rPr>
-                <w:rFonts w:asciiTheme="minorHAnsi" w:hAnsiTheme="minorHAnsi" w:cstheme="minorHAnsi"/>
-                <w:sz w:val="20"/>
-                <w:szCs w:val="20"/>
-              </w:rPr>
-              <w:t>rg</w:t>
-            </w:r>
-            <w:proofErr w:type="spellEnd"/>
-            <w:r>
-              <w:rPr>
-                <w:rFonts w:asciiTheme="minorHAnsi" w:hAnsiTheme="minorHAnsi" w:cstheme="minorHAnsi"/>
-                <w:sz w:val="20"/>
-                <w:szCs w:val="20"/>
-              </w:rPr>
-              <w:t>}</w:t>
-            </w:r>
-            <w:r>
-              <w:rPr>
-                <w:rFonts w:asciiTheme="minorHAnsi" w:hAnsiTheme="minorHAnsi" w:cstheme="minorHAnsi"/>
-                <w:sz w:val="20"/>
-                <w:szCs w:val="20"/>
-              </w:rPr>
-              <w:t xml:space="preserve">   </w:t>
-            </w:r>
-            <w:proofErr w:type="gramEnd"/>
-            <w:r>
-              <w:rPr>
-                <w:rFonts w:asciiTheme="minorHAnsi" w:hAnsiTheme="minorHAnsi" w:cstheme="minorHAnsi"/>
-                <w:sz w:val="20"/>
-                <w:szCs w:val="20"/>
-              </w:rPr>
-              <w:t xml:space="preserve">                                               UF:</w:t>
+              <w:t>{rg}</w:t>
+            </w:r>
+            <w:r>
+              <w:rPr>
+                <w:rFonts w:asciiTheme="minorHAnsi" w:hAnsiTheme="minorHAnsi" w:cstheme="minorHAnsi"/>
+                <w:sz w:val="20"/>
+                <w:szCs w:val="20"/>
+              </w:rPr>
+              <w:t xml:space="preserve">                                                  UF:</w:t>
             </w:r>
             <w:r>
               <w:rPr>
@@ -652,43 +588,15 @@
                 <w:sz w:val="20"/>
                 <w:szCs w:val="20"/>
               </w:rPr>
-              <w:t>{</w:t>
-            </w:r>
-            <w:proofErr w:type="spellStart"/>
-            <w:proofErr w:type="gramStart"/>
-            <w:r>
-              <w:rPr>
-                <w:rFonts w:asciiTheme="minorHAnsi" w:hAnsiTheme="minorHAnsi" w:cstheme="minorHAnsi"/>
-                <w:sz w:val="20"/>
-                <w:szCs w:val="20"/>
-              </w:rPr>
-              <w:t>email</w:t>
-            </w:r>
-            <w:proofErr w:type="spellEnd"/>
-            <w:r>
-              <w:rPr>
-                <w:rFonts w:asciiTheme="minorHAnsi" w:hAnsiTheme="minorHAnsi" w:cstheme="minorHAnsi"/>
-                <w:sz w:val="20"/>
-                <w:szCs w:val="20"/>
-              </w:rPr>
-              <w:t>}</w:t>
-            </w:r>
-            <w:r>
-              <w:rPr>
-                <w:rFonts w:asciiTheme="minorHAnsi" w:hAnsiTheme="minorHAnsi" w:cstheme="minorHAnsi"/>
-                <w:sz w:val="20"/>
-                <w:szCs w:val="20"/>
-              </w:rPr>
-              <w:t xml:space="preserve">   </w:t>
-            </w:r>
-            <w:proofErr w:type="gramEnd"/>
-            <w:r>
-              <w:rPr>
-                <w:rFonts w:asciiTheme="minorHAnsi" w:hAnsiTheme="minorHAnsi" w:cstheme="minorHAnsi"/>
-                <w:sz w:val="20"/>
-                <w:szCs w:val="20"/>
-              </w:rPr>
-              <w:t xml:space="preserve">       Telef</w:t>
+              <w:t>{email}</w:t>
+            </w:r>
+            <w:r>
+              <w:rPr>
+                <w:rFonts w:asciiTheme="minorHAnsi" w:hAnsiTheme="minorHAnsi" w:cstheme="minorHAnsi"/>
+                <w:sz w:val="20"/>
+                <w:szCs w:val="20"/>
+              </w:rPr>
+              <w:t xml:space="preserve">          Telef</w:t>
             </w:r>
             <w:r>
               <w:rPr>
@@ -737,16 +645,7 @@
                 <w:sz w:val="20"/>
                 <w:szCs w:val="20"/>
               </w:rPr>
-              <w:t>{</w:t>
-            </w:r>
-            <w:proofErr w:type="spellStart"/>
-            <w:r>
-              <w:rPr>
-                <w:rFonts w:asciiTheme="minorHAnsi" w:hAnsiTheme="minorHAnsi" w:cstheme="minorHAnsi"/>
-                <w:sz w:val="20"/>
-                <w:szCs w:val="20"/>
-              </w:rPr>
-              <w:t>fun</w:t>
+              <w:t>{fun</w:t>
             </w:r>
             <w:r>
               <w:rPr>
@@ -762,16 +661,7 @@
                 <w:sz w:val="20"/>
                 <w:szCs w:val="20"/>
               </w:rPr>
-              <w:t>o</w:t>
-            </w:r>
-            <w:proofErr w:type="spellEnd"/>
-            <w:r>
-              <w:rPr>
-                <w:rFonts w:asciiTheme="minorHAnsi" w:hAnsiTheme="minorHAnsi" w:cstheme="minorHAnsi"/>
-                <w:sz w:val="20"/>
-                <w:szCs w:val="20"/>
-              </w:rPr>
-              <w:t>}</w:t>
+              <w:t>o}</w:t>
             </w:r>
           </w:p>
         </w:tc>
@@ -812,25 +702,7 @@
                 <w:sz w:val="20"/>
                 <w:szCs w:val="20"/>
               </w:rPr>
-              <w:t>{</w:t>
-            </w:r>
-            <w:proofErr w:type="spellStart"/>
-            <w:r>
-              <w:rPr>
-                <w:rFonts w:asciiTheme="minorHAnsi" w:hAnsiTheme="minorHAnsi" w:cstheme="minorHAnsi"/>
-                <w:sz w:val="20"/>
-                <w:szCs w:val="20"/>
-              </w:rPr>
-              <w:t>proc</w:t>
-            </w:r>
-            <w:proofErr w:type="spellEnd"/>
-            <w:r>
-              <w:rPr>
-                <w:rFonts w:asciiTheme="minorHAnsi" w:hAnsiTheme="minorHAnsi" w:cstheme="minorHAnsi"/>
-                <w:sz w:val="20"/>
-                <w:szCs w:val="20"/>
-              </w:rPr>
-              <w:t>}</w:t>
+              <w:t>{proc}</w:t>
             </w:r>
             <w:r>
               <w:rPr>
@@ -904,16 +776,7 @@
                 <w:sz w:val="20"/>
                 <w:szCs w:val="20"/>
               </w:rPr>
-              <w:t>{</w:t>
-            </w:r>
-            <w:proofErr w:type="spellStart"/>
-            <w:r>
-              <w:rPr>
-                <w:rFonts w:asciiTheme="minorHAnsi" w:hAnsiTheme="minorHAnsi" w:cstheme="minorHAnsi"/>
-                <w:sz w:val="20"/>
-                <w:szCs w:val="20"/>
-              </w:rPr>
-              <w:t>per</w:t>
+              <w:t>{per</w:t>
             </w:r>
             <w:r>
               <w:rPr>
@@ -945,16 +808,7 @@
                 <w:sz w:val="20"/>
                 <w:szCs w:val="20"/>
               </w:rPr>
-              <w:t>otal</w:t>
-            </w:r>
-            <w:proofErr w:type="spellEnd"/>
-            <w:r>
-              <w:rPr>
-                <w:rFonts w:asciiTheme="minorHAnsi" w:hAnsiTheme="minorHAnsi" w:cstheme="minorHAnsi"/>
-                <w:sz w:val="20"/>
-                <w:szCs w:val="20"/>
-              </w:rPr>
-              <w:t>}</w:t>
+              <w:t>otal}</w:t>
             </w:r>
           </w:p>
         </w:tc>
@@ -987,16 +841,7 @@
                 <w:sz w:val="20"/>
                 <w:szCs w:val="20"/>
               </w:rPr>
-              <w:t>{</w:t>
-            </w:r>
-            <w:proofErr w:type="spellStart"/>
-            <w:r>
-              <w:rPr>
-                <w:rFonts w:asciiTheme="minorHAnsi" w:hAnsiTheme="minorHAnsi" w:cstheme="minorHAnsi"/>
-                <w:sz w:val="20"/>
-                <w:szCs w:val="20"/>
-              </w:rPr>
-              <w:t>carga</w:t>
+              <w:t>{carga</w:t>
             </w:r>
             <w:r>
               <w:rPr>
@@ -1012,16 +857,7 @@
                 <w:sz w:val="20"/>
                 <w:szCs w:val="20"/>
               </w:rPr>
-              <w:t>otal</w:t>
-            </w:r>
-            <w:proofErr w:type="spellEnd"/>
-            <w:r>
-              <w:rPr>
-                <w:rFonts w:asciiTheme="minorHAnsi" w:hAnsiTheme="minorHAnsi" w:cstheme="minorHAnsi"/>
-                <w:sz w:val="20"/>
-                <w:szCs w:val="20"/>
-              </w:rPr>
-              <w:t>}</w:t>
+              <w:t>otal}</w:t>
             </w:r>
             <w:r>
               <w:rPr>
@@ -1224,16 +1060,7 @@
                 <w:sz w:val="20"/>
                 <w:szCs w:val="20"/>
               </w:rPr>
-              <w:t>{</w:t>
-            </w:r>
-            <w:proofErr w:type="spellStart"/>
-            <w:r>
-              <w:rPr>
-                <w:rFonts w:asciiTheme="minorHAnsi" w:hAnsiTheme="minorHAnsi" w:cstheme="minorHAnsi"/>
-                <w:sz w:val="20"/>
-                <w:szCs w:val="20"/>
-              </w:rPr>
-              <w:t>per</w:t>
+              <w:t>{per</w:t>
             </w:r>
             <w:r>
               <w:rPr>
@@ -1265,16 +1092,7 @@
                 <w:sz w:val="20"/>
                 <w:szCs w:val="20"/>
               </w:rPr>
-              <w:t>ensal</w:t>
-            </w:r>
-            <w:proofErr w:type="spellEnd"/>
-            <w:r>
-              <w:rPr>
-                <w:rFonts w:asciiTheme="minorHAnsi" w:hAnsiTheme="minorHAnsi" w:cstheme="minorHAnsi"/>
-                <w:sz w:val="20"/>
-                <w:szCs w:val="20"/>
-              </w:rPr>
-              <w:t>}</w:t>
+              <w:t>ensal}</w:t>
             </w:r>
           </w:p>
         </w:tc>
@@ -1307,16 +1125,7 @@
                 <w:sz w:val="20"/>
                 <w:szCs w:val="20"/>
               </w:rPr>
-              <w:t>{</w:t>
-            </w:r>
-            <w:proofErr w:type="spellStart"/>
-            <w:r>
-              <w:rPr>
-                <w:rFonts w:asciiTheme="minorHAnsi" w:hAnsiTheme="minorHAnsi" w:cstheme="minorHAnsi"/>
-                <w:sz w:val="20"/>
-                <w:szCs w:val="20"/>
-              </w:rPr>
-              <w:t>carga</w:t>
+              <w:t>{carga</w:t>
             </w:r>
             <w:r>
               <w:rPr>
@@ -1332,16 +1141,7 @@
                 <w:sz w:val="20"/>
                 <w:szCs w:val="20"/>
               </w:rPr>
-              <w:t>ensal</w:t>
-            </w:r>
-            <w:proofErr w:type="spellEnd"/>
-            <w:r>
-              <w:rPr>
-                <w:rFonts w:asciiTheme="minorHAnsi" w:hAnsiTheme="minorHAnsi" w:cstheme="minorHAnsi"/>
-                <w:sz w:val="20"/>
-                <w:szCs w:val="20"/>
-              </w:rPr>
-              <w:t>}</w:t>
+              <w:t>ensal}</w:t>
             </w:r>
             <w:r>
               <w:rPr>
@@ -1719,33 +1519,15 @@
                 <w:sz w:val="20"/>
                 <w:szCs w:val="20"/>
               </w:rPr>
-              <w:t>at</w:t>
-            </w:r>
-            <w:proofErr w:type="gramStart"/>
-            <w:r>
-              <w:rPr>
-                <w:rFonts w:asciiTheme="minorHAnsi" w:hAnsiTheme="minorHAnsi" w:cstheme="minorHAnsi"/>
-                <w:sz w:val="20"/>
-                <w:szCs w:val="20"/>
-              </w:rPr>
-              <w:t>1</w:t>
-            </w:r>
-            <w:r>
-              <w:rPr>
-                <w:rFonts w:asciiTheme="minorHAnsi" w:hAnsiTheme="minorHAnsi" w:cstheme="minorHAnsi"/>
-                <w:sz w:val="20"/>
-                <w:szCs w:val="20"/>
-              </w:rPr>
-              <w:t>}{</w:t>
-            </w:r>
-            <w:proofErr w:type="gramEnd"/>
-            <w:r>
-              <w:rPr>
-                <w:rFonts w:asciiTheme="minorHAnsi" w:hAnsiTheme="minorHAnsi" w:cstheme="minorHAnsi"/>
-                <w:sz w:val="20"/>
-                <w:szCs w:val="20"/>
-              </w:rPr>
-              <w:t>Dias}</w:t>
+              <w:t>at1</w:t>
+            </w:r>
+            <w:r>
+              <w:rPr>
+                <w:rFonts w:asciiTheme="minorHAnsi" w:hAnsiTheme="minorHAnsi" w:cstheme="minorHAnsi"/>
+                <w:sz w:val="20"/>
+                <w:szCs w:val="20"/>
+              </w:rPr>
+              <w:t>}{Dias}</w:t>
             </w:r>
           </w:p>
         </w:tc>
@@ -1776,25 +1558,7 @@
                 <w:sz w:val="20"/>
                 <w:szCs w:val="20"/>
               </w:rPr>
-              <w:t>{</w:t>
-            </w:r>
-            <w:proofErr w:type="spellStart"/>
-            <w:r>
-              <w:rPr>
-                <w:rFonts w:asciiTheme="minorHAnsi" w:hAnsiTheme="minorHAnsi" w:cstheme="minorHAnsi"/>
-                <w:sz w:val="20"/>
-                <w:szCs w:val="20"/>
-              </w:rPr>
-              <w:t>Codigo</w:t>
-            </w:r>
-            <w:proofErr w:type="spellEnd"/>
-            <w:r>
-              <w:rPr>
-                <w:rFonts w:asciiTheme="minorHAnsi" w:hAnsiTheme="minorHAnsi" w:cstheme="minorHAnsi"/>
-                <w:sz w:val="20"/>
-                <w:szCs w:val="20"/>
-              </w:rPr>
-              <w:t>}</w:t>
+              <w:t>{Codigo}</w:t>
             </w:r>
           </w:p>
         </w:tc>
@@ -2023,16 +1787,7 @@
                 <w:sz w:val="20"/>
                 <w:szCs w:val="20"/>
               </w:rPr>
-              <w:t xml:space="preserve">Cumpriu com a Carga Horária: </w:t>
-            </w:r>
-            <w:proofErr w:type="gramStart"/>
-            <w:r>
-              <w:rPr>
-                <w:rFonts w:asciiTheme="minorHAnsi" w:hAnsiTheme="minorHAnsi" w:cstheme="minorHAnsi"/>
-                <w:sz w:val="20"/>
-                <w:szCs w:val="20"/>
-              </w:rPr>
-              <w:t>(</w:t>
+              <w:t>Cumpriu com a Carga Horária: (</w:t>
             </w:r>
             <w:r>
               <w:rPr>
@@ -2042,7 +1797,6 @@
               </w:rPr>
               <w:t xml:space="preserve"> X</w:t>
             </w:r>
-            <w:proofErr w:type="gramEnd"/>
             <w:r>
               <w:rPr>
                 <w:rFonts w:asciiTheme="minorHAnsi" w:hAnsiTheme="minorHAnsi" w:cstheme="minorHAnsi"/>
@@ -2342,25 +2096,7 @@
           <w:sz w:val="20"/>
           <w:szCs w:val="20"/>
         </w:rPr>
-        <w:t>{</w:t>
-      </w:r>
-      <w:proofErr w:type="spellStart"/>
-      <w:r>
-        <w:rPr>
-          <w:rFonts w:asciiTheme="minorHAnsi" w:hAnsiTheme="minorHAnsi" w:cstheme="minorHAnsi"/>
-          <w:sz w:val="20"/>
-          <w:szCs w:val="20"/>
-        </w:rPr>
-        <w:t>mes</w:t>
-      </w:r>
-      <w:proofErr w:type="spellEnd"/>
-      <w:r>
-        <w:rPr>
-          <w:rFonts w:asciiTheme="minorHAnsi" w:hAnsiTheme="minorHAnsi" w:cstheme="minorHAnsi"/>
-          <w:sz w:val="20"/>
-          <w:szCs w:val="20"/>
-        </w:rPr>
-        <w:t>}</w:t>
+        <w:t>{mes}</w:t>
       </w:r>
       <w:r>
         <w:rPr>

</xml_diff>

<commit_message>
Trocando tags no template
</commit_message>
<xml_diff>
--- a/rel1.docx
+++ b/rel1.docx
@@ -179,14 +179,6 @@
               </w:rPr>
               <w:t xml:space="preserve"> 10.738</w:t>
             </w:r>
-            <w:r>
-              <w:rPr>
-                <w:rFonts w:asciiTheme="minorHAnsi" w:hAnsiTheme="minorHAnsi" w:cstheme="minorHAnsi"/>
-                <w:sz w:val="20"/>
-                <w:szCs w:val="20"/>
-              </w:rPr>
-              <w:t>-7</w:t>
-            </w:r>
           </w:p>
         </w:tc>
       </w:tr>
@@ -287,7 +279,23 @@
                 <w:sz w:val="20"/>
                 <w:szCs w:val="20"/>
               </w:rPr>
-              <w:t xml:space="preserve"> (   ) Sim    ( </w:t>
+              <w:t xml:space="preserve"> </w:t>
+            </w:r>
+            <w:proofErr w:type="gramStart"/>
+            <w:r>
+              <w:rPr>
+                <w:sz w:val="20"/>
+                <w:szCs w:val="20"/>
+              </w:rPr>
+              <w:t xml:space="preserve">(  </w:t>
+            </w:r>
+            <w:proofErr w:type="gramEnd"/>
+            <w:r>
+              <w:rPr>
+                <w:sz w:val="20"/>
+                <w:szCs w:val="20"/>
+              </w:rPr>
+              <w:t xml:space="preserve"> ) Sim    ( </w:t>
             </w:r>
             <w:r>
               <w:rPr>
@@ -328,14 +336,6 @@
               </w:rPr>
               <w:t>Vigência das Atividades do Projeto:</w:t>
             </w:r>
-            <w:r>
-              <w:rPr>
-                <w:rFonts w:asciiTheme="minorHAnsi" w:hAnsiTheme="minorHAnsi" w:cstheme="minorHAnsi"/>
-                <w:sz w:val="20"/>
-                <w:szCs w:val="20"/>
-              </w:rPr>
-              <w:t xml:space="preserve"> 23/02/2021 a 23/02/2022</w:t>
-            </w:r>
           </w:p>
         </w:tc>
       </w:tr>
@@ -359,7 +359,25 @@
                 <w:sz w:val="20"/>
                 <w:szCs w:val="20"/>
               </w:rPr>
-              <w:t xml:space="preserve">Classificação do Projeto: (  ) Ensino    ( </w:t>
+              <w:t xml:space="preserve">Classificação do Projeto: </w:t>
+            </w:r>
+            <w:proofErr w:type="gramStart"/>
+            <w:r>
+              <w:rPr>
+                <w:rFonts w:asciiTheme="minorHAnsi" w:hAnsiTheme="minorHAnsi" w:cstheme="minorHAnsi"/>
+                <w:sz w:val="20"/>
+                <w:szCs w:val="20"/>
+              </w:rPr>
+              <w:t>(  )</w:t>
+            </w:r>
+            <w:proofErr w:type="gramEnd"/>
+            <w:r>
+              <w:rPr>
+                <w:rFonts w:asciiTheme="minorHAnsi" w:hAnsiTheme="minorHAnsi" w:cstheme="minorHAnsi"/>
+                <w:sz w:val="20"/>
+                <w:szCs w:val="20"/>
+              </w:rPr>
+              <w:t xml:space="preserve"> Ensino    ( </w:t>
             </w:r>
             <w:r>
               <w:rPr>
@@ -498,7 +516,25 @@
                 <w:sz w:val="20"/>
                 <w:szCs w:val="20"/>
               </w:rPr>
-              <w:t>{cpf}</w:t>
+              <w:t>{</w:t>
+            </w:r>
+            <w:proofErr w:type="spellStart"/>
+            <w:r>
+              <w:rPr>
+                <w:rFonts w:asciiTheme="minorHAnsi" w:hAnsiTheme="minorHAnsi" w:cstheme="minorHAnsi"/>
+                <w:sz w:val="20"/>
+                <w:szCs w:val="20"/>
+              </w:rPr>
+              <w:t>cpf</w:t>
+            </w:r>
+            <w:proofErr w:type="spellEnd"/>
+            <w:r>
+              <w:rPr>
+                <w:rFonts w:asciiTheme="minorHAnsi" w:hAnsiTheme="minorHAnsi" w:cstheme="minorHAnsi"/>
+                <w:sz w:val="20"/>
+                <w:szCs w:val="20"/>
+              </w:rPr>
+              <w:t>}</w:t>
             </w:r>
             <w:r>
               <w:rPr>
@@ -515,15 +551,43 @@
                 <w:sz w:val="20"/>
                 <w:szCs w:val="20"/>
               </w:rPr>
-              <w:t>{rg}</w:t>
-            </w:r>
-            <w:r>
-              <w:rPr>
-                <w:rFonts w:asciiTheme="minorHAnsi" w:hAnsiTheme="minorHAnsi" w:cstheme="minorHAnsi"/>
-                <w:sz w:val="20"/>
-                <w:szCs w:val="20"/>
-              </w:rPr>
-              <w:t xml:space="preserve">                                                  UF:</w:t>
+              <w:t>{</w:t>
+            </w:r>
+            <w:proofErr w:type="spellStart"/>
+            <w:proofErr w:type="gramStart"/>
+            <w:r>
+              <w:rPr>
+                <w:rFonts w:asciiTheme="minorHAnsi" w:hAnsiTheme="minorHAnsi" w:cstheme="minorHAnsi"/>
+                <w:sz w:val="20"/>
+                <w:szCs w:val="20"/>
+              </w:rPr>
+              <w:t>rg</w:t>
+            </w:r>
+            <w:proofErr w:type="spellEnd"/>
+            <w:r>
+              <w:rPr>
+                <w:rFonts w:asciiTheme="minorHAnsi" w:hAnsiTheme="minorHAnsi" w:cstheme="minorHAnsi"/>
+                <w:sz w:val="20"/>
+                <w:szCs w:val="20"/>
+              </w:rPr>
+              <w:t>}</w:t>
+            </w:r>
+            <w:r>
+              <w:rPr>
+                <w:rFonts w:asciiTheme="minorHAnsi" w:hAnsiTheme="minorHAnsi" w:cstheme="minorHAnsi"/>
+                <w:sz w:val="20"/>
+                <w:szCs w:val="20"/>
+              </w:rPr>
+              <w:t xml:space="preserve">   </w:t>
+            </w:r>
+            <w:proofErr w:type="gramEnd"/>
+            <w:r>
+              <w:rPr>
+                <w:rFonts w:asciiTheme="minorHAnsi" w:hAnsiTheme="minorHAnsi" w:cstheme="minorHAnsi"/>
+                <w:sz w:val="20"/>
+                <w:szCs w:val="20"/>
+              </w:rPr>
+              <w:t xml:space="preserve">                                               UF:</w:t>
             </w:r>
             <w:r>
               <w:rPr>
@@ -588,15 +652,43 @@
                 <w:sz w:val="20"/>
                 <w:szCs w:val="20"/>
               </w:rPr>
-              <w:t>{email}</w:t>
-            </w:r>
-            <w:r>
-              <w:rPr>
-                <w:rFonts w:asciiTheme="minorHAnsi" w:hAnsiTheme="minorHAnsi" w:cstheme="minorHAnsi"/>
-                <w:sz w:val="20"/>
-                <w:szCs w:val="20"/>
-              </w:rPr>
-              <w:t xml:space="preserve">          Telef</w:t>
+              <w:t>{</w:t>
+            </w:r>
+            <w:proofErr w:type="spellStart"/>
+            <w:proofErr w:type="gramStart"/>
+            <w:r>
+              <w:rPr>
+                <w:rFonts w:asciiTheme="minorHAnsi" w:hAnsiTheme="minorHAnsi" w:cstheme="minorHAnsi"/>
+                <w:sz w:val="20"/>
+                <w:szCs w:val="20"/>
+              </w:rPr>
+              <w:t>email</w:t>
+            </w:r>
+            <w:proofErr w:type="spellEnd"/>
+            <w:r>
+              <w:rPr>
+                <w:rFonts w:asciiTheme="minorHAnsi" w:hAnsiTheme="minorHAnsi" w:cstheme="minorHAnsi"/>
+                <w:sz w:val="20"/>
+                <w:szCs w:val="20"/>
+              </w:rPr>
+              <w:t>}</w:t>
+            </w:r>
+            <w:r>
+              <w:rPr>
+                <w:rFonts w:asciiTheme="minorHAnsi" w:hAnsiTheme="minorHAnsi" w:cstheme="minorHAnsi"/>
+                <w:sz w:val="20"/>
+                <w:szCs w:val="20"/>
+              </w:rPr>
+              <w:t xml:space="preserve">   </w:t>
+            </w:r>
+            <w:proofErr w:type="gramEnd"/>
+            <w:r>
+              <w:rPr>
+                <w:rFonts w:asciiTheme="minorHAnsi" w:hAnsiTheme="minorHAnsi" w:cstheme="minorHAnsi"/>
+                <w:sz w:val="20"/>
+                <w:szCs w:val="20"/>
+              </w:rPr>
+              <w:t xml:space="preserve">       Telef</w:t>
             </w:r>
             <w:r>
               <w:rPr>
@@ -645,7 +737,16 @@
                 <w:sz w:val="20"/>
                 <w:szCs w:val="20"/>
               </w:rPr>
-              <w:t>{fun</w:t>
+              <w:t>{</w:t>
+            </w:r>
+            <w:proofErr w:type="spellStart"/>
+            <w:r>
+              <w:rPr>
+                <w:rFonts w:asciiTheme="minorHAnsi" w:hAnsiTheme="minorHAnsi" w:cstheme="minorHAnsi"/>
+                <w:sz w:val="20"/>
+                <w:szCs w:val="20"/>
+              </w:rPr>
+              <w:t>fun</w:t>
             </w:r>
             <w:r>
               <w:rPr>
@@ -661,7 +762,16 @@
                 <w:sz w:val="20"/>
                 <w:szCs w:val="20"/>
               </w:rPr>
-              <w:t>o}</w:t>
+              <w:t>o</w:t>
+            </w:r>
+            <w:proofErr w:type="spellEnd"/>
+            <w:r>
+              <w:rPr>
+                <w:rFonts w:asciiTheme="minorHAnsi" w:hAnsiTheme="minorHAnsi" w:cstheme="minorHAnsi"/>
+                <w:sz w:val="20"/>
+                <w:szCs w:val="20"/>
+              </w:rPr>
+              <w:t>}</w:t>
             </w:r>
           </w:p>
         </w:tc>
@@ -702,7 +812,25 @@
                 <w:sz w:val="20"/>
                 <w:szCs w:val="20"/>
               </w:rPr>
-              <w:t>{proc}</w:t>
+              <w:t>{</w:t>
+            </w:r>
+            <w:proofErr w:type="spellStart"/>
+            <w:r>
+              <w:rPr>
+                <w:rFonts w:asciiTheme="minorHAnsi" w:hAnsiTheme="minorHAnsi" w:cstheme="minorHAnsi"/>
+                <w:sz w:val="20"/>
+                <w:szCs w:val="20"/>
+              </w:rPr>
+              <w:t>proc</w:t>
+            </w:r>
+            <w:proofErr w:type="spellEnd"/>
+            <w:r>
+              <w:rPr>
+                <w:rFonts w:asciiTheme="minorHAnsi" w:hAnsiTheme="minorHAnsi" w:cstheme="minorHAnsi"/>
+                <w:sz w:val="20"/>
+                <w:szCs w:val="20"/>
+              </w:rPr>
+              <w:t>}</w:t>
             </w:r>
             <w:r>
               <w:rPr>
@@ -776,7 +904,16 @@
                 <w:sz w:val="20"/>
                 <w:szCs w:val="20"/>
               </w:rPr>
-              <w:t>{per</w:t>
+              <w:t>{</w:t>
+            </w:r>
+            <w:proofErr w:type="spellStart"/>
+            <w:r>
+              <w:rPr>
+                <w:rFonts w:asciiTheme="minorHAnsi" w:hAnsiTheme="minorHAnsi" w:cstheme="minorHAnsi"/>
+                <w:sz w:val="20"/>
+                <w:szCs w:val="20"/>
+              </w:rPr>
+              <w:t>per</w:t>
             </w:r>
             <w:r>
               <w:rPr>
@@ -808,7 +945,16 @@
                 <w:sz w:val="20"/>
                 <w:szCs w:val="20"/>
               </w:rPr>
-              <w:t>otal}</w:t>
+              <w:t>otal</w:t>
+            </w:r>
+            <w:proofErr w:type="spellEnd"/>
+            <w:r>
+              <w:rPr>
+                <w:rFonts w:asciiTheme="minorHAnsi" w:hAnsiTheme="minorHAnsi" w:cstheme="minorHAnsi"/>
+                <w:sz w:val="20"/>
+                <w:szCs w:val="20"/>
+              </w:rPr>
+              <w:t>}</w:t>
             </w:r>
           </w:p>
         </w:tc>
@@ -841,7 +987,16 @@
                 <w:sz w:val="20"/>
                 <w:szCs w:val="20"/>
               </w:rPr>
-              <w:t>{carga</w:t>
+              <w:t>{</w:t>
+            </w:r>
+            <w:proofErr w:type="spellStart"/>
+            <w:r>
+              <w:rPr>
+                <w:rFonts w:asciiTheme="minorHAnsi" w:hAnsiTheme="minorHAnsi" w:cstheme="minorHAnsi"/>
+                <w:sz w:val="20"/>
+                <w:szCs w:val="20"/>
+              </w:rPr>
+              <w:t>carga</w:t>
             </w:r>
             <w:r>
               <w:rPr>
@@ -857,7 +1012,16 @@
                 <w:sz w:val="20"/>
                 <w:szCs w:val="20"/>
               </w:rPr>
-              <w:t>otal}</w:t>
+              <w:t>otal</w:t>
+            </w:r>
+            <w:proofErr w:type="spellEnd"/>
+            <w:r>
+              <w:rPr>
+                <w:rFonts w:asciiTheme="minorHAnsi" w:hAnsiTheme="minorHAnsi" w:cstheme="minorHAnsi"/>
+                <w:sz w:val="20"/>
+                <w:szCs w:val="20"/>
+              </w:rPr>
+              <w:t>}</w:t>
             </w:r>
             <w:r>
               <w:rPr>
@@ -1060,7 +1224,16 @@
                 <w:sz w:val="20"/>
                 <w:szCs w:val="20"/>
               </w:rPr>
-              <w:t>{per</w:t>
+              <w:t>{</w:t>
+            </w:r>
+            <w:proofErr w:type="spellStart"/>
+            <w:r>
+              <w:rPr>
+                <w:rFonts w:asciiTheme="minorHAnsi" w:hAnsiTheme="minorHAnsi" w:cstheme="minorHAnsi"/>
+                <w:sz w:val="20"/>
+                <w:szCs w:val="20"/>
+              </w:rPr>
+              <w:t>per</w:t>
             </w:r>
             <w:r>
               <w:rPr>
@@ -1092,7 +1265,16 @@
                 <w:sz w:val="20"/>
                 <w:szCs w:val="20"/>
               </w:rPr>
-              <w:t>ensal}</w:t>
+              <w:t>ensal</w:t>
+            </w:r>
+            <w:proofErr w:type="spellEnd"/>
+            <w:r>
+              <w:rPr>
+                <w:rFonts w:asciiTheme="minorHAnsi" w:hAnsiTheme="minorHAnsi" w:cstheme="minorHAnsi"/>
+                <w:sz w:val="20"/>
+                <w:szCs w:val="20"/>
+              </w:rPr>
+              <w:t>}</w:t>
             </w:r>
           </w:p>
         </w:tc>
@@ -1125,7 +1307,16 @@
                 <w:sz w:val="20"/>
                 <w:szCs w:val="20"/>
               </w:rPr>
-              <w:t>{carga</w:t>
+              <w:t>{</w:t>
+            </w:r>
+            <w:proofErr w:type="spellStart"/>
+            <w:r>
+              <w:rPr>
+                <w:rFonts w:asciiTheme="minorHAnsi" w:hAnsiTheme="minorHAnsi" w:cstheme="minorHAnsi"/>
+                <w:sz w:val="20"/>
+                <w:szCs w:val="20"/>
+              </w:rPr>
+              <w:t>carga</w:t>
             </w:r>
             <w:r>
               <w:rPr>
@@ -1141,7 +1332,16 @@
                 <w:sz w:val="20"/>
                 <w:szCs w:val="20"/>
               </w:rPr>
-              <w:t>ensal}</w:t>
+              <w:t>ensal</w:t>
+            </w:r>
+            <w:proofErr w:type="spellEnd"/>
+            <w:r>
+              <w:rPr>
+                <w:rFonts w:asciiTheme="minorHAnsi" w:hAnsiTheme="minorHAnsi" w:cstheme="minorHAnsi"/>
+                <w:sz w:val="20"/>
+                <w:szCs w:val="20"/>
+              </w:rPr>
+              <w:t>}</w:t>
             </w:r>
             <w:r>
               <w:rPr>
@@ -1519,15 +1719,33 @@
                 <w:sz w:val="20"/>
                 <w:szCs w:val="20"/>
               </w:rPr>
-              <w:t>at1</w:t>
-            </w:r>
-            <w:r>
-              <w:rPr>
-                <w:rFonts w:asciiTheme="minorHAnsi" w:hAnsiTheme="minorHAnsi" w:cstheme="minorHAnsi"/>
-                <w:sz w:val="20"/>
-                <w:szCs w:val="20"/>
-              </w:rPr>
-              <w:t>}{Dias}</w:t>
+              <w:t>at</w:t>
+            </w:r>
+            <w:proofErr w:type="gramStart"/>
+            <w:r>
+              <w:rPr>
+                <w:rFonts w:asciiTheme="minorHAnsi" w:hAnsiTheme="minorHAnsi" w:cstheme="minorHAnsi"/>
+                <w:sz w:val="20"/>
+                <w:szCs w:val="20"/>
+              </w:rPr>
+              <w:t>1</w:t>
+            </w:r>
+            <w:r>
+              <w:rPr>
+                <w:rFonts w:asciiTheme="minorHAnsi" w:hAnsiTheme="minorHAnsi" w:cstheme="minorHAnsi"/>
+                <w:sz w:val="20"/>
+                <w:szCs w:val="20"/>
+              </w:rPr>
+              <w:t>}{</w:t>
+            </w:r>
+            <w:proofErr w:type="gramEnd"/>
+            <w:r>
+              <w:rPr>
+                <w:rFonts w:asciiTheme="minorHAnsi" w:hAnsiTheme="minorHAnsi" w:cstheme="minorHAnsi"/>
+                <w:sz w:val="20"/>
+                <w:szCs w:val="20"/>
+              </w:rPr>
+              <w:t>Dias}</w:t>
             </w:r>
           </w:p>
         </w:tc>
@@ -1558,7 +1776,25 @@
                 <w:sz w:val="20"/>
                 <w:szCs w:val="20"/>
               </w:rPr>
-              <w:t>{Codigo}</w:t>
+              <w:t>{</w:t>
+            </w:r>
+            <w:proofErr w:type="spellStart"/>
+            <w:r>
+              <w:rPr>
+                <w:rFonts w:asciiTheme="minorHAnsi" w:hAnsiTheme="minorHAnsi" w:cstheme="minorHAnsi"/>
+                <w:sz w:val="20"/>
+                <w:szCs w:val="20"/>
+              </w:rPr>
+              <w:t>Codigo</w:t>
+            </w:r>
+            <w:proofErr w:type="spellEnd"/>
+            <w:r>
+              <w:rPr>
+                <w:rFonts w:asciiTheme="minorHAnsi" w:hAnsiTheme="minorHAnsi" w:cstheme="minorHAnsi"/>
+                <w:sz w:val="20"/>
+                <w:szCs w:val="20"/>
+              </w:rPr>
+              <w:t>}</w:t>
             </w:r>
           </w:p>
         </w:tc>
@@ -1787,7 +2023,16 @@
                 <w:sz w:val="20"/>
                 <w:szCs w:val="20"/>
               </w:rPr>
-              <w:t>Cumpriu com a Carga Horária: (</w:t>
+              <w:t xml:space="preserve">Cumpriu com a Carga Horária: </w:t>
+            </w:r>
+            <w:proofErr w:type="gramStart"/>
+            <w:r>
+              <w:rPr>
+                <w:rFonts w:asciiTheme="minorHAnsi" w:hAnsiTheme="minorHAnsi" w:cstheme="minorHAnsi"/>
+                <w:sz w:val="20"/>
+                <w:szCs w:val="20"/>
+              </w:rPr>
+              <w:t>(</w:t>
             </w:r>
             <w:r>
               <w:rPr>
@@ -1797,6 +2042,7 @@
               </w:rPr>
               <w:t xml:space="preserve"> X</w:t>
             </w:r>
+            <w:proofErr w:type="gramEnd"/>
             <w:r>
               <w:rPr>
                 <w:rFonts w:asciiTheme="minorHAnsi" w:hAnsiTheme="minorHAnsi" w:cstheme="minorHAnsi"/>
@@ -2096,7 +2342,25 @@
           <w:sz w:val="20"/>
           <w:szCs w:val="20"/>
         </w:rPr>
-        <w:t>{mes}</w:t>
+        <w:t>{</w:t>
+      </w:r>
+      <w:proofErr w:type="spellStart"/>
+      <w:r>
+        <w:rPr>
+          <w:rFonts w:asciiTheme="minorHAnsi" w:hAnsiTheme="minorHAnsi" w:cstheme="minorHAnsi"/>
+          <w:sz w:val="20"/>
+          <w:szCs w:val="20"/>
+        </w:rPr>
+        <w:t>mes</w:t>
+      </w:r>
+      <w:proofErr w:type="spellEnd"/>
+      <w:r>
+        <w:rPr>
+          <w:rFonts w:asciiTheme="minorHAnsi" w:hAnsiTheme="minorHAnsi" w:cstheme="minorHAnsi"/>
+          <w:sz w:val="20"/>
+          <w:szCs w:val="20"/>
+        </w:rPr>
+        <w:t>}</w:t>
       </w:r>
       <w:r>
         <w:rPr>

</xml_diff>